<commit_message>
Corrección en Manual por permisos en ventana  del lookup
</commit_message>
<xml_diff>
--- a/DOC/BRA - Manual Instalación Archivos SPED.docx
+++ b/DOC/BRA - Manual Instalación Archivos SPED.docx
@@ -890,18 +890,7 @@
                 <w:sz w:val="24"/>
                 <w:lang w:val="es-VE"/>
               </w:rPr>
-              <w:t>Elabo</w:t>
-            </w:r>
-            <w:bookmarkStart w:id="0" w:name="_GoBack"/>
-            <w:bookmarkEnd w:id="0"/>
-            <w:r>
-              <w:rPr>
-                <w:rFonts w:ascii="Calibri" w:hAnsi="Calibri"/>
-                <w:color w:val="000000"/>
-                <w:sz w:val="24"/>
-                <w:lang w:val="es-VE"/>
-              </w:rPr>
-              <w:t>ración</w:t>
+              <w:t>Elaboración</w:t>
             </w:r>
           </w:p>
         </w:tc>
@@ -2765,8 +2754,8 @@
               <w:lastRenderedPageBreak/>
               <w:drawing>
                 <wp:inline distT="0" distB="0" distL="0" distR="0" wp14:anchorId="23C3CF09" wp14:editId="40515391">
-                  <wp:extent cx="4156710" cy="3877707"/>
-                  <wp:effectExtent l="0" t="0" r="0" b="8890"/>
+                  <wp:extent cx="4156284" cy="2698750"/>
+                  <wp:effectExtent l="0" t="0" r="0" b="6350"/>
                   <wp:docPr id="1" name="Imagen 1"/>
                   <wp:cNvGraphicFramePr>
                     <a:graphicFrameLocks xmlns:a="http://schemas.openxmlformats.org/drawingml/2006/main" noChangeAspect="1"/>
@@ -2778,81 +2767,27 @@
                           <pic:cNvPr id="1" name=""/>
                           <pic:cNvPicPr/>
                         </pic:nvPicPr>
-                        <pic:blipFill>
+                        <pic:blipFill rotWithShape="1">
                           <a:blip r:embed="rId9"/>
-                          <a:stretch>
-                            <a:fillRect/>
-                          </a:stretch>
+                          <a:srcRect b="30396"/>
+                          <a:stretch/>
                         </pic:blipFill>
-                        <pic:spPr>
+                        <pic:spPr bwMode="auto">
                           <a:xfrm>
                             <a:off x="0" y="0"/>
-                            <a:ext cx="4165203" cy="3885630"/>
+                            <a:ext cx="4165203" cy="2704541"/>
                           </a:xfrm>
                           <a:prstGeom prst="rect">
                             <a:avLst/>
                           </a:prstGeom>
-                        </pic:spPr>
-                      </pic:pic>
-                    </a:graphicData>
-                  </a:graphic>
-                </wp:inline>
-              </w:drawing>
-            </w:r>
-            <w:r>
-              <w:rPr>
-                <w:color w:val="000000"/>
-                <w:lang w:val="es-VE" w:eastAsia="es-BO"/>
-              </w:rPr>
-              <w:tab/>
-            </w:r>
-          </w:p>
-          <w:p>
-            <w:pPr>
-              <w:tabs>
-                <w:tab w:val="left" w:pos="6530"/>
-              </w:tabs>
-              <w:outlineLvl w:val="0"/>
-              <w:cnfStyle w:val="000000100000" w:firstRow="0" w:lastRow="0" w:firstColumn="0" w:lastColumn="0" w:oddVBand="0" w:evenVBand="0" w:oddHBand="1" w:evenHBand="0" w:firstRowFirstColumn="0" w:firstRowLastColumn="0" w:lastRowFirstColumn="0" w:lastRowLastColumn="0"/>
-              <w:rPr>
-                <w:color w:val="000000"/>
-                <w:lang w:val="es-VE" w:eastAsia="es-BO"/>
-              </w:rPr>
-            </w:pPr>
-            <w:r>
-              <w:rPr>
-                <w:noProof/>
-                <w:lang w:val="es-VE" w:eastAsia="es-VE"/>
-              </w:rPr>
-              <w:drawing>
-                <wp:inline distT="0" distB="0" distL="0" distR="0" wp14:anchorId="7687C389" wp14:editId="0F7486ED">
-                  <wp:extent cx="4165275" cy="3885697"/>
-                  <wp:effectExtent l="0" t="0" r="6985" b="635"/>
-                  <wp:docPr id="4" name="Imagen 4"/>
-                  <wp:cNvGraphicFramePr>
-                    <a:graphicFrameLocks xmlns:a="http://schemas.openxmlformats.org/drawingml/2006/main" noChangeAspect="1"/>
-                  </wp:cNvGraphicFramePr>
-                  <a:graphic xmlns:a="http://schemas.openxmlformats.org/drawingml/2006/main">
-                    <a:graphicData uri="http://schemas.openxmlformats.org/drawingml/2006/picture">
-                      <pic:pic xmlns:pic="http://schemas.openxmlformats.org/drawingml/2006/picture">
-                        <pic:nvPicPr>
-                          <pic:cNvPr id="1" name=""/>
-                          <pic:cNvPicPr/>
-                        </pic:nvPicPr>
-                        <pic:blipFill>
-                          <a:blip r:embed="rId10"/>
-                          <a:stretch>
-                            <a:fillRect/>
-                          </a:stretch>
-                        </pic:blipFill>
-                        <pic:spPr>
-                          <a:xfrm>
-                            <a:off x="0" y="0"/>
-                            <a:ext cx="4187012" cy="3905975"/>
-                          </a:xfrm>
-                          <a:prstGeom prst="rect">
-                            <a:avLst/>
-                          </a:prstGeom>
+                          <a:ln>
+                            <a:noFill/>
+                          </a:ln>
+                          <a:extLst>
+                            <a:ext uri="{53640926-AAD7-44D8-BBD7-CCE9431645EC}">
+                              <a14:shadowObscured xmlns:a14="http://schemas.microsoft.com/office/drawing/2010/main"/>
+                            </a:ext>
+                          </a:extLst>
                         </pic:spPr>
                       </pic:pic>
                     </a:graphicData>
@@ -2873,6 +2808,61 @@
                 <w:lang w:val="es-VE" w:eastAsia="es-BO"/>
               </w:rPr>
             </w:pPr>
+            <w:r>
+              <w:rPr>
+                <w:noProof/>
+                <w:lang w:val="es-VE" w:eastAsia="es-VE"/>
+              </w:rPr>
+              <w:drawing>
+                <wp:inline distT="0" distB="0" distL="0" distR="0" wp14:anchorId="04805908" wp14:editId="7C6DC182">
+                  <wp:extent cx="4163282" cy="2343150"/>
+                  <wp:effectExtent l="0" t="0" r="8890" b="0"/>
+                  <wp:docPr id="3" name="Imagen 3"/>
+                  <wp:cNvGraphicFramePr>
+                    <a:graphicFrameLocks xmlns:a="http://schemas.openxmlformats.org/drawingml/2006/main" noChangeAspect="1"/>
+                  </wp:cNvGraphicFramePr>
+                  <a:graphic xmlns:a="http://schemas.openxmlformats.org/drawingml/2006/main">
+                    <a:graphicData uri="http://schemas.openxmlformats.org/drawingml/2006/picture">
+                      <pic:pic xmlns:pic="http://schemas.openxmlformats.org/drawingml/2006/picture">
+                        <pic:nvPicPr>
+                          <pic:cNvPr id="1" name=""/>
+                          <pic:cNvPicPr/>
+                        </pic:nvPicPr>
+                        <pic:blipFill rotWithShape="1">
+                          <a:blip r:embed="rId10"/>
+                          <a:srcRect b="39670"/>
+                          <a:stretch/>
+                        </pic:blipFill>
+                        <pic:spPr bwMode="auto">
+                          <a:xfrm>
+                            <a:off x="0" y="0"/>
+                            <a:ext cx="4184689" cy="2355198"/>
+                          </a:xfrm>
+                          <a:prstGeom prst="rect">
+                            <a:avLst/>
+                          </a:prstGeom>
+                          <a:ln>
+                            <a:noFill/>
+                          </a:ln>
+                          <a:extLst>
+                            <a:ext uri="{53640926-AAD7-44D8-BBD7-CCE9431645EC}">
+                              <a14:shadowObscured xmlns:a14="http://schemas.microsoft.com/office/drawing/2010/main"/>
+                            </a:ext>
+                          </a:extLst>
+                        </pic:spPr>
+                      </pic:pic>
+                    </a:graphicData>
+                  </a:graphic>
+                </wp:inline>
+              </w:drawing>
+            </w:r>
+            <w:r>
+              <w:rPr>
+                <w:color w:val="000000"/>
+                <w:lang w:val="es-VE" w:eastAsia="es-BO"/>
+              </w:rPr>
+              <w:tab/>
+            </w:r>
           </w:p>
           <w:p>
             <w:pPr>
@@ -2888,6 +2878,80 @@
             </w:pPr>
             <w:r>
               <w:rPr>
+                <w:noProof/>
+                <w:lang w:val="es-VE" w:eastAsia="es-VE"/>
+              </w:rPr>
+              <w:drawing>
+                <wp:inline distT="0" distB="0" distL="0" distR="0" wp14:anchorId="7687C389" wp14:editId="0F7486ED">
+                  <wp:extent cx="4164965" cy="2578100"/>
+                  <wp:effectExtent l="0" t="0" r="6985" b="0"/>
+                  <wp:docPr id="4" name="Imagen 4"/>
+                  <wp:cNvGraphicFramePr>
+                    <a:graphicFrameLocks xmlns:a="http://schemas.openxmlformats.org/drawingml/2006/main" noChangeAspect="1"/>
+                  </wp:cNvGraphicFramePr>
+                  <a:graphic xmlns:a="http://schemas.openxmlformats.org/drawingml/2006/main">
+                    <a:graphicData uri="http://schemas.openxmlformats.org/drawingml/2006/picture">
+                      <pic:pic xmlns:pic="http://schemas.openxmlformats.org/drawingml/2006/picture">
+                        <pic:nvPicPr>
+                          <pic:cNvPr id="1" name=""/>
+                          <pic:cNvPicPr/>
+                        </pic:nvPicPr>
+                        <pic:blipFill rotWithShape="1">
+                          <a:blip r:embed="rId11"/>
+                          <a:srcRect b="33647"/>
+                          <a:stretch/>
+                        </pic:blipFill>
+                        <pic:spPr bwMode="auto">
+                          <a:xfrm>
+                            <a:off x="0" y="0"/>
+                            <a:ext cx="4187012" cy="2591747"/>
+                          </a:xfrm>
+                          <a:prstGeom prst="rect">
+                            <a:avLst/>
+                          </a:prstGeom>
+                          <a:ln>
+                            <a:noFill/>
+                          </a:ln>
+                          <a:extLst>
+                            <a:ext uri="{53640926-AAD7-44D8-BBD7-CCE9431645EC}">
+                              <a14:shadowObscured xmlns:a14="http://schemas.microsoft.com/office/drawing/2010/main"/>
+                            </a:ext>
+                          </a:extLst>
+                        </pic:spPr>
+                      </pic:pic>
+                    </a:graphicData>
+                  </a:graphic>
+                </wp:inline>
+              </w:drawing>
+            </w:r>
+          </w:p>
+          <w:p>
+            <w:pPr>
+              <w:tabs>
+                <w:tab w:val="left" w:pos="6530"/>
+              </w:tabs>
+              <w:outlineLvl w:val="0"/>
+              <w:cnfStyle w:val="000000100000" w:firstRow="0" w:lastRow="0" w:firstColumn="0" w:lastColumn="0" w:oddVBand="0" w:evenVBand="0" w:oddHBand="1" w:evenHBand="0" w:firstRowFirstColumn="0" w:firstRowLastColumn="0" w:lastRowFirstColumn="0" w:lastRowLastColumn="0"/>
+              <w:rPr>
+                <w:color w:val="000000"/>
+                <w:lang w:val="es-VE" w:eastAsia="es-BO"/>
+              </w:rPr>
+            </w:pPr>
+          </w:p>
+          <w:p>
+            <w:pPr>
+              <w:tabs>
+                <w:tab w:val="left" w:pos="6530"/>
+              </w:tabs>
+              <w:outlineLvl w:val="0"/>
+              <w:cnfStyle w:val="000000100000" w:firstRow="0" w:lastRow="0" w:firstColumn="0" w:lastColumn="0" w:oddVBand="0" w:evenVBand="0" w:oddHBand="1" w:evenHBand="0" w:firstRowFirstColumn="0" w:firstRowLastColumn="0" w:lastRowFirstColumn="0" w:lastRowLastColumn="0"/>
+              <w:rPr>
+                <w:color w:val="000000"/>
+                <w:lang w:val="es-VE" w:eastAsia="es-BO"/>
+              </w:rPr>
+            </w:pPr>
+            <w:r>
+              <w:rPr>
                 <w:color w:val="000000"/>
                 <w:lang w:val="es-VE" w:eastAsia="es-BO"/>
               </w:rPr>
@@ -2915,9 +2979,11 @@
           <w:lang w:val="es-VE"/>
         </w:rPr>
       </w:pPr>
+      <w:bookmarkStart w:id="0" w:name="_GoBack"/>
+      <w:bookmarkEnd w:id="0"/>
     </w:p>
     <w:sectPr>
-      <w:footerReference w:type="default" r:id="rId11"/>
+      <w:footerReference w:type="default" r:id="rId12"/>
       <w:pgSz w:w="11909" w:h="16834" w:code="9"/>
       <w:pgMar w:top="1701" w:right="1701" w:bottom="1702" w:left="1701" w:header="709" w:footer="709" w:gutter="0"/>
       <w:cols w:space="708"/>
@@ -7257,7 +7323,7 @@
 </file>
 
 <file path=customXml/itemProps1.xml><?xml version="1.0" encoding="utf-8"?>
-<ds:datastoreItem xmlns:ds="http://schemas.openxmlformats.org/officeDocument/2006/customXml" ds:itemID="{E1FFCAB3-D647-48A1-A38A-CECE2C76E507}">
+<ds:datastoreItem xmlns:ds="http://schemas.openxmlformats.org/officeDocument/2006/customXml" ds:itemID="{16F8FA96-9EF6-4440-B9A9-B4A0E690D1C4}">
   <ds:schemaRefs>
     <ds:schemaRef ds:uri="http://schemas.openxmlformats.org/officeDocument/2006/bibliography"/>
   </ds:schemaRefs>

</xml_diff>